<commit_message>
updated Bulb and Business Man exercises
</commit_message>
<xml_diff>
--- a/Business man.docx
+++ b/Business man.docx
@@ -1,6 +1,6 @@
 
 <file path=word/document.xml><?xml version="1.0" encoding="utf-8"?>
-<w:document xmlns:wpc="http://schemas.microsoft.com/office/word/2010/wordprocessingCanvas" xmlns:cx="http://schemas.microsoft.com/office/drawing/2014/chartex" xmlns:cx1="http://schemas.microsoft.com/office/drawing/2015/9/8/chartex" xmlns:mc="http://schemas.openxmlformats.org/markup-compatibility/2006" xmlns:o="urn:schemas-microsoft-com:office:office" xmlns:r="http://schemas.openxmlformats.org/officeDocument/2006/relationships" xmlns:m="http://schemas.openxmlformats.org/officeDocument/2006/math" xmlns:v="urn:schemas-microsoft-com:vml" xmlns:wp14="http://schemas.microsoft.com/office/word/2010/wordprocessingDrawing" xmlns:wp="http://schemas.openxmlformats.org/drawingml/2006/wordprocessingDrawing" xmlns:w10="urn:schemas-microsoft-com:office:word" xmlns:w="http://schemas.openxmlformats.org/wordprocessingml/2006/main" xmlns:w14="http://schemas.microsoft.com/office/word/2010/wordml" xmlns:w15="http://schemas.microsoft.com/office/word/2012/wordml" xmlns:w16se="http://schemas.microsoft.com/office/word/2015/wordml/symex" xmlns:wpg="http://schemas.microsoft.com/office/word/2010/wordprocessingGroup" xmlns:wpi="http://schemas.microsoft.com/office/word/2010/wordprocessingInk" xmlns:wne="http://schemas.microsoft.com/office/word/2006/wordml" xmlns:wps="http://schemas.microsoft.com/office/word/2010/wordprocessingShape" mc:Ignorable="w14 w15 w16se wp14">
+<w:document xmlns:wpc="http://schemas.microsoft.com/office/word/2010/wordprocessingCanvas" xmlns:cx="http://schemas.microsoft.com/office/drawing/2014/chartex" xmlns:cx1="http://schemas.microsoft.com/office/drawing/2015/9/8/chartex" xmlns:cx2="http://schemas.microsoft.com/office/drawing/2015/10/21/chartex" xmlns:cx3="http://schemas.microsoft.com/office/drawing/2016/5/9/chartex" xmlns:cx4="http://schemas.microsoft.com/office/drawing/2016/5/10/chartex" xmlns:cx5="http://schemas.microsoft.com/office/drawing/2016/5/11/chartex" xmlns:cx6="http://schemas.microsoft.com/office/drawing/2016/5/12/chartex" xmlns:cx7="http://schemas.microsoft.com/office/drawing/2016/5/13/chartex" xmlns:cx8="http://schemas.microsoft.com/office/drawing/2016/5/14/chartex" xmlns:mc="http://schemas.openxmlformats.org/markup-compatibility/2006" xmlns:aink="http://schemas.microsoft.com/office/drawing/2016/ink" xmlns:am3d="http://schemas.microsoft.com/office/drawing/2017/model3d" xmlns:o="urn:schemas-microsoft-com:office:office" xmlns:r="http://schemas.openxmlformats.org/officeDocument/2006/relationships" xmlns:m="http://schemas.openxmlformats.org/officeDocument/2006/math" xmlns:v="urn:schemas-microsoft-com:vml" xmlns:wp14="http://schemas.microsoft.com/office/word/2010/wordprocessingDrawing" xmlns:wp="http://schemas.openxmlformats.org/drawingml/2006/wordprocessingDrawing" xmlns:w10="urn:schemas-microsoft-com:office:word" xmlns:w="http://schemas.openxmlformats.org/wordprocessingml/2006/main" xmlns:w14="http://schemas.microsoft.com/office/word/2010/wordml" xmlns:w15="http://schemas.microsoft.com/office/word/2012/wordml" xmlns:w16cid="http://schemas.microsoft.com/office/word/2016/wordml/cid" xmlns:w16se="http://schemas.microsoft.com/office/word/2015/wordml/symex" xmlns:wpg="http://schemas.microsoft.com/office/word/2010/wordprocessingGroup" xmlns:wpi="http://schemas.microsoft.com/office/word/2010/wordprocessingInk" xmlns:wne="http://schemas.microsoft.com/office/word/2006/wordml" xmlns:wps="http://schemas.microsoft.com/office/word/2010/wordprocessingShape" mc:Ignorable="w14 w15 w16se w16cid wp14">
   <w:body>
     <w:p>
       <w:pPr>
@@ -35,118 +35,7 @@
           <w:sz w:val="26"/>
           <w:szCs w:val="26"/>
         </w:rPr>
-        <w:t>You are given a string containing M lines. Each line is a substring representing one meeting in the schedule, in the format "</w:t>
-      </w:r>
-      <w:proofErr w:type="spellStart"/>
-      <w:r>
-        <w:rPr>
-          <w:rFonts w:ascii="Arial" w:hAnsi="Arial" w:cs="Arial"/>
-          <w:color w:val="000000"/>
-          <w:sz w:val="26"/>
-          <w:szCs w:val="26"/>
-        </w:rPr>
-        <w:t>Ddd</w:t>
-      </w:r>
-      <w:proofErr w:type="spellEnd"/>
-      <w:r>
-        <w:rPr>
-          <w:rFonts w:ascii="Arial" w:hAnsi="Arial" w:cs="Arial"/>
-          <w:color w:val="000000"/>
-          <w:sz w:val="26"/>
-          <w:szCs w:val="26"/>
-        </w:rPr>
-        <w:t xml:space="preserve"> </w:t>
-      </w:r>
-      <w:proofErr w:type="spellStart"/>
-      <w:r>
-        <w:rPr>
-          <w:rFonts w:ascii="Arial" w:hAnsi="Arial" w:cs="Arial"/>
-          <w:color w:val="000000"/>
-          <w:sz w:val="26"/>
-          <w:szCs w:val="26"/>
-        </w:rPr>
-        <w:t>hh:mm-hh:mm</w:t>
-      </w:r>
-      <w:proofErr w:type="spellEnd"/>
-      <w:r>
-        <w:rPr>
-          <w:rFonts w:ascii="Arial" w:hAnsi="Arial" w:cs="Arial"/>
-          <w:color w:val="000000"/>
-          <w:sz w:val="26"/>
-          <w:szCs w:val="26"/>
-        </w:rPr>
-        <w:t>". "</w:t>
-      </w:r>
-      <w:proofErr w:type="spellStart"/>
-      <w:r>
-        <w:rPr>
-          <w:rFonts w:ascii="Arial" w:hAnsi="Arial" w:cs="Arial"/>
-          <w:color w:val="000000"/>
-          <w:sz w:val="26"/>
-          <w:szCs w:val="26"/>
-        </w:rPr>
-        <w:t>Ddd</w:t>
-      </w:r>
-      <w:proofErr w:type="spellEnd"/>
-      <w:r>
-        <w:rPr>
-          <w:rFonts w:ascii="Arial" w:hAnsi="Arial" w:cs="Arial"/>
-          <w:color w:val="000000"/>
-          <w:sz w:val="26"/>
-          <w:szCs w:val="26"/>
-        </w:rPr>
-        <w:t>" is a three-letter abbreviation for the day of the week when the meeting takes place: "Mon" (Monday), "Tue", "Wed", "</w:t>
-      </w:r>
-      <w:proofErr w:type="spellStart"/>
-      <w:r>
-        <w:rPr>
-          <w:rFonts w:ascii="Arial" w:hAnsi="Arial" w:cs="Arial"/>
-          <w:color w:val="000000"/>
-          <w:sz w:val="26"/>
-          <w:szCs w:val="26"/>
-        </w:rPr>
-        <w:t>Thu","Fri</w:t>
-      </w:r>
-      <w:proofErr w:type="spellEnd"/>
-      <w:r>
-        <w:rPr>
-          <w:rFonts w:ascii="Arial" w:hAnsi="Arial" w:cs="Arial"/>
-          <w:color w:val="000000"/>
-          <w:sz w:val="26"/>
-          <w:szCs w:val="26"/>
-        </w:rPr>
-        <w:t>', 'Sat", "Sun". "</w:t>
-      </w:r>
-      <w:proofErr w:type="spellStart"/>
-      <w:proofErr w:type="gramStart"/>
-      <w:r>
-        <w:rPr>
-          <w:rFonts w:ascii="Arial" w:hAnsi="Arial" w:cs="Arial"/>
-          <w:color w:val="000000"/>
-          <w:sz w:val="26"/>
-          <w:szCs w:val="26"/>
-        </w:rPr>
-        <w:t>hh:</w:t>
-      </w:r>
-      <w:proofErr w:type="gramEnd"/>
-      <w:r>
-        <w:rPr>
-          <w:rFonts w:ascii="Arial" w:hAnsi="Arial" w:cs="Arial"/>
-          <w:color w:val="000000"/>
-          <w:sz w:val="26"/>
-          <w:szCs w:val="26"/>
-        </w:rPr>
-        <w:t>mmhh:mm</w:t>
-      </w:r>
-      <w:proofErr w:type="spellEnd"/>
-      <w:r>
-        <w:rPr>
-          <w:rFonts w:ascii="Arial" w:hAnsi="Arial" w:cs="Arial"/>
-          <w:color w:val="000000"/>
-          <w:sz w:val="26"/>
-          <w:szCs w:val="26"/>
-        </w:rPr>
-        <w:t>" means the beginning time and the ending time of the meeting (from 00:00 to 24:00 inclusive)</w:t>
+        <w:t>You are given a string containing M lines. Each line is a substring representing one meeting in the schedule, in the format "Ddd hh:mm-hh:mm". "Ddd" is a three-letter abbreviation for the day of the week when the meeting takes place: "Mon" (Monday), "Tue", "Wed", "Thu","Fri', 'Sat", "Sun". "hh:mmhh:mm" means the beginning time and the ending time of the meeting (from 00:00 to 24:00 inclusive)</w:t>
       </w:r>
     </w:p>
     <w:p>
@@ -407,25 +296,7 @@
           <w:sz w:val="18"/>
           <w:szCs w:val="20"/>
         </w:rPr>
-        <w:t>Thu 0</w:t>
-      </w:r>
-      <w:r>
-        <w:rPr>
-          <w:rFonts w:ascii="Courier New" w:hAnsi="Courier New" w:cs="Courier New"/>
-          <w:color w:val="000000"/>
-          <w:sz w:val="18"/>
-          <w:szCs w:val="20"/>
-        </w:rPr>
-        <w:t>0:00-</w:t>
-      </w:r>
-      <w:r>
-        <w:rPr>
-          <w:rFonts w:ascii="Courier New" w:hAnsi="Courier New" w:cs="Courier New"/>
-          <w:color w:val="000000"/>
-          <w:sz w:val="18"/>
-          <w:szCs w:val="20"/>
-        </w:rPr>
-        <w:t xml:space="preserve">23:59 </w:t>
+        <w:t xml:space="preserve">Thu 00:00-23:59 </w:t>
       </w:r>
     </w:p>
     <w:p>
@@ -469,8 +340,11 @@
     </w:p>
     <w:p>
       <w:r>
+        <w:rPr>
+          <w:noProof/>
+        </w:rPr>
         <w:drawing>
-          <wp:inline distT="0" distB="0" distL="0" distR="0" wp14:anchorId="39FD2BAB" wp14:editId="06AAACB8">
+          <wp:inline distT="0" distB="0" distL="0" distR="0" wp14:anchorId="7B66C671" wp14:editId="30D7D516">
             <wp:extent cx="4058216" cy="2295845"/>
             <wp:effectExtent l="0" t="0" r="0" b="9525"/>
             <wp:docPr id="1" name="Picture 1"/>
@@ -518,25 +392,14 @@
           <w:szCs w:val="26"/>
         </w:rPr>
       </w:pPr>
-      <w:proofErr w:type="gramStart"/>
-      <w:r>
-        <w:rPr>
-          <w:rFonts w:ascii="Arial" w:hAnsi="Arial" w:cs="Arial"/>
-          <w:color w:val="000000"/>
-          <w:sz w:val="26"/>
-          <w:szCs w:val="26"/>
-        </w:rPr>
-        <w:t>the</w:t>
-      </w:r>
-      <w:proofErr w:type="gramEnd"/>
-      <w:r>
-        <w:rPr>
-          <w:rFonts w:ascii="Arial" w:hAnsi="Arial" w:cs="Arial"/>
-          <w:color w:val="000000"/>
-          <w:sz w:val="26"/>
-          <w:szCs w:val="26"/>
-        </w:rPr>
-        <w:t xml:space="preserve"> longest time slot when James can sleep is 505 minutes, since James can sleep from Tuesday 20:00 to Wednesday 04:25, which gives 8 hours and 25 minutes = 505 minutes.</w:t>
+      <w:r>
+        <w:rPr>
+          <w:rFonts w:ascii="Arial" w:hAnsi="Arial" w:cs="Arial"/>
+          <w:color w:val="000000"/>
+          <w:sz w:val="26"/>
+          <w:szCs w:val="26"/>
+        </w:rPr>
+        <w:t>the longest time slot when James can sleep is 505 minutes, since James can sleep from Tuesday 20:00 to Wednesday 04:25, which gives 8 hours and 25 minutes = 505 minutes.</w:t>
       </w:r>
     </w:p>
     <w:p>
@@ -641,25 +504,7 @@
           <w:sz w:val="18"/>
           <w:szCs w:val="20"/>
         </w:rPr>
-        <w:t xml:space="preserve">Thu </w:t>
-      </w:r>
-      <w:r>
-        <w:rPr>
-          <w:rFonts w:ascii="Courier New" w:hAnsi="Courier New" w:cs="Courier New"/>
-          <w:color w:val="000000"/>
-          <w:sz w:val="18"/>
-          <w:szCs w:val="20"/>
-        </w:rPr>
-        <w:t>01</w:t>
-      </w:r>
-      <w:r>
-        <w:rPr>
-          <w:rFonts w:ascii="Courier New" w:hAnsi="Courier New" w:cs="Courier New"/>
-          <w:color w:val="000000"/>
-          <w:sz w:val="18"/>
-          <w:szCs w:val="20"/>
-        </w:rPr>
-        <w:t xml:space="preserve">:00-23:00 </w:t>
+        <w:t xml:space="preserve">Thu 01:00-23:00 </w:t>
       </w:r>
     </w:p>
     <w:p>
@@ -779,7 +624,6 @@
           <w:szCs w:val="26"/>
         </w:rPr>
       </w:pPr>
-      <w:proofErr w:type="gramStart"/>
       <w:r>
         <w:rPr>
           <w:rFonts w:ascii="Courier New" w:hAnsi="Courier New" w:cs="Courier New"/>
@@ -787,69 +631,28 @@
           <w:sz w:val="22"/>
           <w:szCs w:val="26"/>
         </w:rPr>
-        <w:t>class</w:t>
-      </w:r>
-      <w:proofErr w:type="gramEnd"/>
-      <w:r>
-        <w:rPr>
-          <w:rFonts w:ascii="Courier New" w:hAnsi="Courier New" w:cs="Courier New"/>
-          <w:color w:val="000000"/>
-          <w:sz w:val="22"/>
-          <w:szCs w:val="26"/>
-        </w:rPr>
-        <w:t xml:space="preserve"> Solution { public </w:t>
-      </w:r>
-      <w:proofErr w:type="spellStart"/>
-      <w:r>
-        <w:rPr>
-          <w:rFonts w:ascii="Courier New" w:hAnsi="Courier New" w:cs="Courier New"/>
-          <w:color w:val="000000"/>
-          <w:sz w:val="22"/>
-          <w:szCs w:val="26"/>
-        </w:rPr>
-        <w:t>int</w:t>
-      </w:r>
-      <w:proofErr w:type="spellEnd"/>
-      <w:r>
-        <w:rPr>
-          <w:rFonts w:ascii="Courier New" w:hAnsi="Courier New" w:cs="Courier New"/>
-          <w:color w:val="000000"/>
-          <w:sz w:val="22"/>
-          <w:szCs w:val="26"/>
-        </w:rPr>
-        <w:t xml:space="preserve"> solution(String S); }</w:t>
-      </w:r>
-    </w:p>
-    <w:p>
-      <w:pPr>
-        <w:pStyle w:val="NormalWeb"/>
-        <w:spacing w:before="0" w:beforeAutospacing="0" w:afterAutospacing="0"/>
-        <w:rPr>
-          <w:rFonts w:ascii="Arial" w:hAnsi="Arial" w:cs="Arial"/>
-          <w:color w:val="000000"/>
-          <w:sz w:val="26"/>
-          <w:szCs w:val="26"/>
-        </w:rPr>
-      </w:pPr>
-      <w:proofErr w:type="gramStart"/>
-      <w:r>
-        <w:rPr>
-          <w:rFonts w:ascii="Arial" w:hAnsi="Arial" w:cs="Arial"/>
-          <w:color w:val="000000"/>
-          <w:sz w:val="26"/>
-          <w:szCs w:val="26"/>
-        </w:rPr>
-        <w:t>that</w:t>
-      </w:r>
-      <w:proofErr w:type="gramEnd"/>
-      <w:r>
-        <w:rPr>
-          <w:rFonts w:ascii="Arial" w:hAnsi="Arial" w:cs="Arial"/>
-          <w:color w:val="000000"/>
-          <w:sz w:val="26"/>
-          <w:szCs w:val="26"/>
-        </w:rPr>
-        <w:t xml:space="preserve">, given a string representing the schedule, returns the length of the longest time slot when James can sleep </w:t>
+        <w:t>class Solution { public int solution(String S); }</w:t>
+      </w:r>
+    </w:p>
+    <w:p>
+      <w:pPr>
+        <w:pStyle w:val="NormalWeb"/>
+        <w:spacing w:before="0" w:beforeAutospacing="0" w:afterAutospacing="0"/>
+        <w:rPr>
+          <w:rFonts w:ascii="Arial" w:hAnsi="Arial" w:cs="Arial"/>
+          <w:color w:val="000000"/>
+          <w:sz w:val="26"/>
+          <w:szCs w:val="26"/>
+        </w:rPr>
+      </w:pPr>
+      <w:r>
+        <w:rPr>
+          <w:rFonts w:ascii="Arial" w:hAnsi="Arial" w:cs="Arial"/>
+          <w:color w:val="000000"/>
+          <w:sz w:val="26"/>
+          <w:szCs w:val="26"/>
+        </w:rPr>
+        <w:t xml:space="preserve">that, given a string representing the schedule, returns the length of the longest time slot when James can sleep </w:t>
       </w:r>
       <w:r>
         <w:rPr>
@@ -938,47 +741,7 @@
           <w:sz w:val="22"/>
           <w:szCs w:val="26"/>
         </w:rPr>
-        <w:t>Each line of the input string is in the format "</w:t>
-      </w:r>
-      <w:proofErr w:type="spellStart"/>
-      <w:r>
-        <w:rPr>
-          <w:rFonts w:ascii="Arial" w:hAnsi="Arial" w:cs="Arial"/>
-          <w:color w:val="000000"/>
-          <w:sz w:val="22"/>
-          <w:szCs w:val="26"/>
-        </w:rPr>
-        <w:t>Ddd</w:t>
-      </w:r>
-      <w:proofErr w:type="spellEnd"/>
-      <w:r>
-        <w:rPr>
-          <w:rFonts w:ascii="Arial" w:hAnsi="Arial" w:cs="Arial"/>
-          <w:color w:val="000000"/>
-          <w:sz w:val="22"/>
-          <w:szCs w:val="26"/>
-        </w:rPr>
-        <w:t xml:space="preserve"> </w:t>
-      </w:r>
-      <w:proofErr w:type="spellStart"/>
-      <w:r>
-        <w:rPr>
-          <w:rFonts w:ascii="Arial" w:hAnsi="Arial" w:cs="Arial"/>
-          <w:color w:val="000000"/>
-          <w:sz w:val="22"/>
-          <w:szCs w:val="26"/>
-        </w:rPr>
-        <w:t>hh:mm-hh:mm</w:t>
-      </w:r>
-      <w:proofErr w:type="spellEnd"/>
-      <w:r>
-        <w:rPr>
-          <w:rFonts w:ascii="Arial" w:hAnsi="Arial" w:cs="Arial"/>
-          <w:color w:val="000000"/>
-          <w:sz w:val="22"/>
-          <w:szCs w:val="26"/>
-        </w:rPr>
-        <w:t>" and lines are</w:t>
+        <w:t>Each line of the input string is in the format "Ddd hh:mm-hh:mm" and lines are</w:t>
       </w:r>
     </w:p>
     <w:p>
@@ -1100,39 +863,20 @@
           <w:szCs w:val="26"/>
         </w:rPr>
       </w:pPr>
+      <w:r>
+        <w:rPr>
+          <w:rFonts w:ascii="Arial" w:hAnsi="Arial" w:cs="Arial"/>
+          <w:color w:val="000000"/>
+          <w:sz w:val="20"/>
+          <w:szCs w:val="26"/>
+        </w:rPr>
+        <w:t>Copyright 2009-2018 by Codility Limited. All Rights Reserved. Unauthorized copying, publication or disclosure prohibited.</w:t>
+      </w:r>
+    </w:p>
+    <w:p>
       <w:bookmarkStart w:id="0" w:name="_GoBack"/>
       <w:bookmarkEnd w:id="0"/>
-      <w:r>
-        <w:rPr>
-          <w:rFonts w:ascii="Arial" w:hAnsi="Arial" w:cs="Arial"/>
-          <w:color w:val="000000"/>
-          <w:sz w:val="20"/>
-          <w:szCs w:val="26"/>
-        </w:rPr>
-        <w:t xml:space="preserve">Copyright 2009-2018 by </w:t>
-      </w:r>
-      <w:proofErr w:type="spellStart"/>
-      <w:r>
-        <w:rPr>
-          <w:rFonts w:ascii="Arial" w:hAnsi="Arial" w:cs="Arial"/>
-          <w:color w:val="000000"/>
-          <w:sz w:val="20"/>
-          <w:szCs w:val="26"/>
-        </w:rPr>
-        <w:t>Codility</w:t>
-      </w:r>
-      <w:proofErr w:type="spellEnd"/>
-      <w:r>
-        <w:rPr>
-          <w:rFonts w:ascii="Arial" w:hAnsi="Arial" w:cs="Arial"/>
-          <w:color w:val="000000"/>
-          <w:sz w:val="20"/>
-          <w:szCs w:val="26"/>
-        </w:rPr>
-        <w:t xml:space="preserve"> Limited. All Rights Reserved. Unauthorized copying, publication or disclosure prohibited.</w:t>
-      </w:r>
-    </w:p>
-    <w:p/>
+    </w:p>
     <w:sectPr>
       <w:pgSz w:w="12240" w:h="15840"/>
       <w:pgMar w:top="1440" w:right="1440" w:bottom="1440" w:left="1440" w:header="720" w:footer="720" w:gutter="0"/>
@@ -1144,7 +888,7 @@
 </file>
 
 <file path=word/numbering.xml><?xml version="1.0" encoding="utf-8"?>
-<w:numbering xmlns:wpc="http://schemas.microsoft.com/office/word/2010/wordprocessingCanvas" xmlns:cx="http://schemas.microsoft.com/office/drawing/2014/chartex" xmlns:cx1="http://schemas.microsoft.com/office/drawing/2015/9/8/chartex" xmlns:mc="http://schemas.openxmlformats.org/markup-compatibility/2006" xmlns:o="urn:schemas-microsoft-com:office:office" xmlns:r="http://schemas.openxmlformats.org/officeDocument/2006/relationships" xmlns:m="http://schemas.openxmlformats.org/officeDocument/2006/math" xmlns:v="urn:schemas-microsoft-com:vml" xmlns:wp14="http://schemas.microsoft.com/office/word/2010/wordprocessingDrawing" xmlns:wp="http://schemas.openxmlformats.org/drawingml/2006/wordprocessingDrawing" xmlns:w10="urn:schemas-microsoft-com:office:word" xmlns:w="http://schemas.openxmlformats.org/wordprocessingml/2006/main" xmlns:w14="http://schemas.microsoft.com/office/word/2010/wordml" xmlns:w15="http://schemas.microsoft.com/office/word/2012/wordml" xmlns:w16se="http://schemas.microsoft.com/office/word/2015/wordml/symex" xmlns:wpg="http://schemas.microsoft.com/office/word/2010/wordprocessingGroup" xmlns:wpi="http://schemas.microsoft.com/office/word/2010/wordprocessingInk" xmlns:wne="http://schemas.microsoft.com/office/word/2006/wordml" xmlns:wps="http://schemas.microsoft.com/office/word/2010/wordprocessingShape" mc:Ignorable="w14 w15 w16se wp14">
+<w:numbering xmlns:wpc="http://schemas.microsoft.com/office/word/2010/wordprocessingCanvas" xmlns:cx="http://schemas.microsoft.com/office/drawing/2014/chartex" xmlns:cx1="http://schemas.microsoft.com/office/drawing/2015/9/8/chartex" xmlns:cx2="http://schemas.microsoft.com/office/drawing/2015/10/21/chartex" xmlns:cx3="http://schemas.microsoft.com/office/drawing/2016/5/9/chartex" xmlns:cx4="http://schemas.microsoft.com/office/drawing/2016/5/10/chartex" xmlns:cx5="http://schemas.microsoft.com/office/drawing/2016/5/11/chartex" xmlns:cx6="http://schemas.microsoft.com/office/drawing/2016/5/12/chartex" xmlns:cx7="http://schemas.microsoft.com/office/drawing/2016/5/13/chartex" xmlns:cx8="http://schemas.microsoft.com/office/drawing/2016/5/14/chartex" xmlns:mc="http://schemas.openxmlformats.org/markup-compatibility/2006" xmlns:aink="http://schemas.microsoft.com/office/drawing/2016/ink" xmlns:am3d="http://schemas.microsoft.com/office/drawing/2017/model3d" xmlns:o="urn:schemas-microsoft-com:office:office" xmlns:r="http://schemas.openxmlformats.org/officeDocument/2006/relationships" xmlns:m="http://schemas.openxmlformats.org/officeDocument/2006/math" xmlns:v="urn:schemas-microsoft-com:vml" xmlns:wp14="http://schemas.microsoft.com/office/word/2010/wordprocessingDrawing" xmlns:wp="http://schemas.openxmlformats.org/drawingml/2006/wordprocessingDrawing" xmlns:w10="urn:schemas-microsoft-com:office:word" xmlns:w="http://schemas.openxmlformats.org/wordprocessingml/2006/main" xmlns:w14="http://schemas.microsoft.com/office/word/2010/wordml" xmlns:w15="http://schemas.microsoft.com/office/word/2012/wordml" xmlns:w16cid="http://schemas.microsoft.com/office/word/2016/wordml/cid" xmlns:w16se="http://schemas.microsoft.com/office/word/2015/wordml/symex" xmlns:wpg="http://schemas.microsoft.com/office/word/2010/wordprocessingGroup" xmlns:wpi="http://schemas.microsoft.com/office/word/2010/wordprocessingInk" xmlns:wne="http://schemas.microsoft.com/office/word/2006/wordml" xmlns:wps="http://schemas.microsoft.com/office/word/2010/wordprocessingShape" mc:Ignorable="w14 w15 w16se w16cid wp14">
   <w:abstractNum w:abstractNumId="0" w15:restartNumberingAfterBreak="0">
     <w:nsid w:val="1E8B7132"/>
     <w:multiLevelType w:val="hybridMultilevel"/>
@@ -1380,7 +1124,7 @@
 </file>
 
 <file path=word/styles.xml><?xml version="1.0" encoding="utf-8"?>
-<w:styles xmlns:mc="http://schemas.openxmlformats.org/markup-compatibility/2006" xmlns:r="http://schemas.openxmlformats.org/officeDocument/2006/relationships" xmlns:w="http://schemas.openxmlformats.org/wordprocessingml/2006/main" xmlns:w14="http://schemas.microsoft.com/office/word/2010/wordml" xmlns:w15="http://schemas.microsoft.com/office/word/2012/wordml" xmlns:w16se="http://schemas.microsoft.com/office/word/2015/wordml/symex" mc:Ignorable="w14 w15 w16se">
+<w:styles xmlns:mc="http://schemas.openxmlformats.org/markup-compatibility/2006" xmlns:r="http://schemas.openxmlformats.org/officeDocument/2006/relationships" xmlns:w="http://schemas.openxmlformats.org/wordprocessingml/2006/main" xmlns:w14="http://schemas.microsoft.com/office/word/2010/wordml" xmlns:w15="http://schemas.microsoft.com/office/word/2012/wordml" xmlns:w16cid="http://schemas.microsoft.com/office/word/2016/wordml/cid" xmlns:w16se="http://schemas.microsoft.com/office/word/2015/wordml/symex" mc:Ignorable="w14 w15 w16se w16cid">
   <w:docDefaults>
     <w:rPrDefault>
       <w:rPr>
@@ -1396,7 +1140,7 @@
       </w:pPr>
     </w:pPrDefault>
   </w:docDefaults>
-  <w:latentStyles w:defLockedState="0" w:defUIPriority="99" w:defSemiHidden="0" w:defUnhideWhenUsed="0" w:defQFormat="0" w:count="371">
+  <w:latentStyles w:defLockedState="0" w:defUIPriority="99" w:defSemiHidden="0" w:defUnhideWhenUsed="0" w:defQFormat="0" w:count="376">
     <w:lsdException w:name="Normal" w:uiPriority="0" w:qFormat="1"/>
     <w:lsdException w:name="heading 1" w:uiPriority="9" w:qFormat="1"/>
     <w:lsdException w:name="heading 2" w:semiHidden="1" w:uiPriority="9" w:unhideWhenUsed="1" w:qFormat="1"/>
@@ -1502,7 +1246,6 @@
     <w:lsdException w:name="HTML Sample" w:semiHidden="1" w:unhideWhenUsed="1"/>
     <w:lsdException w:name="HTML Typewriter" w:semiHidden="1" w:unhideWhenUsed="1"/>
     <w:lsdException w:name="HTML Variable" w:semiHidden="1" w:unhideWhenUsed="1"/>
-    <w:lsdException w:name="Normal Table" w:semiHidden="1" w:unhideWhenUsed="1"/>
     <w:lsdException w:name="annotation subject" w:semiHidden="1" w:unhideWhenUsed="1"/>
     <w:lsdException w:name="No List" w:semiHidden="1" w:unhideWhenUsed="1"/>
     <w:lsdException w:name="Outline List 1" w:semiHidden="1" w:unhideWhenUsed="1"/>
@@ -1545,11 +1288,8 @@
     <w:lsdException w:name="Table Contemporary" w:semiHidden="1" w:unhideWhenUsed="1"/>
     <w:lsdException w:name="Table Elegant" w:semiHidden="1" w:unhideWhenUsed="1"/>
     <w:lsdException w:name="Table Professional" w:semiHidden="1" w:unhideWhenUsed="1"/>
-    <w:lsdException w:name="Table Subtle 1" w:semiHidden="1" w:unhideWhenUsed="1"/>
     <w:lsdException w:name="Table Subtle 2" w:semiHidden="1" w:unhideWhenUsed="1"/>
     <w:lsdException w:name="Table Web 1" w:semiHidden="1" w:unhideWhenUsed="1"/>
-    <w:lsdException w:name="Table Web 2" w:semiHidden="1" w:unhideWhenUsed="1"/>
-    <w:lsdException w:name="Table Web 3" w:semiHidden="1" w:unhideWhenUsed="1"/>
     <w:lsdException w:name="Balloon Text" w:semiHidden="1" w:unhideWhenUsed="1"/>
     <w:lsdException w:name="Table Grid" w:uiPriority="39"/>
     <w:lsdException w:name="Table Theme" w:semiHidden="1" w:unhideWhenUsed="1"/>
@@ -1768,6 +1508,11 @@
     <w:lsdException w:name="List Table 5 Dark Accent 6" w:uiPriority="50"/>
     <w:lsdException w:name="List Table 6 Colorful Accent 6" w:uiPriority="51"/>
     <w:lsdException w:name="List Table 7 Colorful Accent 6" w:uiPriority="52"/>
+    <w:lsdException w:name="Mention" w:semiHidden="1" w:unhideWhenUsed="1"/>
+    <w:lsdException w:name="Smart Hyperlink" w:semiHidden="1" w:unhideWhenUsed="1"/>
+    <w:lsdException w:name="Hashtag" w:semiHidden="1" w:unhideWhenUsed="1"/>
+    <w:lsdException w:name="Unresolved Mention" w:semiHidden="1" w:unhideWhenUsed="1"/>
+    <w:lsdException w:name="Smart Link" w:semiHidden="1" w:unhideWhenUsed="1"/>
   </w:latentStyles>
   <w:style w:type="paragraph" w:default="1" w:styleId="Normal">
     <w:name w:val="Normal"/>

</xml_diff>